<commit_message>
Fixed wrong paths in milestone
</commit_message>
<xml_diff>
--- a/01_Dokumentation/02_Meilensteine/Meilensteinbericht20171025.docx
+++ b/01_Dokumentation/02_Meilensteine/Meilensteinbericht20171025.docx
@@ -34,11 +34,13 @@
         <w:pStyle w:val="berschrift1"/>
         <w:rPr>
           <w:noProof/>
+          <w:lang w:val="de-CH"/>
         </w:rPr>
       </w:pPr>
       <w:r>
         <w:rPr>
           <w:noProof/>
+          <w:lang w:val="de-CH"/>
         </w:rPr>
         <w:t>Projektstand</w:t>
       </w:r>
@@ -138,7 +140,31 @@
           <w:lang w:val="de-CH"/>
         </w:rPr>
         <w:br/>
-        <w:t xml:space="preserve">In Dokument: Testkonzept Vortex-Tunnel </w:t>
+        <w:t xml:space="preserve">In Dokument: </w:t>
+      </w:r>
+      <w:r>
+        <w:rPr>
+          <w:lang w:val="de-CH"/>
+        </w:rPr>
+        <w:t>«</w:t>
+      </w:r>
+      <w:r>
+        <w:rPr>
+          <w:lang w:val="de-CH"/>
+        </w:rPr>
+        <w:t>Fragebogen VR Vortex Tunnel</w:t>
+      </w:r>
+      <w:r>
+        <w:rPr>
+          <w:lang w:val="de-CH"/>
+        </w:rPr>
+        <w:t>»</w:t>
+      </w:r>
+      <w:r>
+        <w:rPr>
+          <w:lang w:val="de-CH"/>
+        </w:rPr>
+        <w:t xml:space="preserve"> </w:t>
       </w:r>
     </w:p>
     <w:p>
@@ -163,12 +189,27 @@
           <w:lang w:val="de-CH"/>
         </w:rPr>
         <w:br/>
-      </w:r>
-      <w:r>
-        <w:rPr>
-          <w:lang w:val="de-CH"/>
-        </w:rPr>
-        <w:t>In Dokument: Testkonzept Vortex-Tunnel</w:t>
+        <w:t xml:space="preserve">In Dokument: </w:t>
+      </w:r>
+      <w:r>
+        <w:rPr>
+          <w:lang w:val="de-CH"/>
+        </w:rPr>
+        <w:t>«</w:t>
+      </w:r>
+      <w:r>
+        <w:rPr>
+          <w:lang w:val="de-CH"/>
+        </w:rPr>
+        <w:t>Versuchsaufbau Vortex-Tunnel</w:t>
+      </w:r>
+      <w:bookmarkStart w:id="0" w:name="_GoBack"/>
+      <w:bookmarkEnd w:id="0"/>
+      <w:r>
+        <w:rPr>
+          <w:lang w:val="de-CH"/>
+        </w:rPr>
+        <w:t>»</w:t>
       </w:r>
     </w:p>
     <w:p>
@@ -186,7 +227,21 @@
         <w:rPr>
           <w:lang w:val="de-CH"/>
         </w:rPr>
-        <w:t>Erstellung Product Backlog</w:t>
+        <w:t xml:space="preserve">Erstellung </w:t>
+      </w:r>
+      <w:proofErr w:type="spellStart"/>
+      <w:r>
+        <w:rPr>
+          <w:lang w:val="de-CH"/>
+        </w:rPr>
+        <w:t>Product</w:t>
+      </w:r>
+      <w:proofErr w:type="spellEnd"/>
+      <w:r>
+        <w:rPr>
+          <w:lang w:val="de-CH"/>
+        </w:rPr>
+        <w:t xml:space="preserve"> Backlog</w:t>
       </w:r>
       <w:r>
         <w:rPr>
@@ -278,11 +333,19 @@
           <w:lang w:val="de-CH"/>
         </w:rPr>
       </w:pPr>
-      <w:r>
-        <w:rPr>
-          <w:lang w:val="de-CH"/>
-        </w:rPr>
-        <w:t>Product Backlog</w:t>
+      <w:proofErr w:type="spellStart"/>
+      <w:r>
+        <w:rPr>
+          <w:lang w:val="de-CH"/>
+        </w:rPr>
+        <w:t>Product</w:t>
+      </w:r>
+      <w:proofErr w:type="spellEnd"/>
+      <w:r>
+        <w:rPr>
+          <w:lang w:val="de-CH"/>
+        </w:rPr>
+        <w:t xml:space="preserve"> Backlog</w:t>
       </w:r>
     </w:p>
     <w:p>
@@ -806,8 +869,6 @@
               </w:rPr>
               <w:t>Meilenstein 2</w:t>
             </w:r>
-            <w:bookmarkStart w:id="0" w:name="_GoBack"/>
-            <w:bookmarkEnd w:id="0"/>
           </w:p>
         </w:tc>
         <w:tc>
@@ -1282,7 +1343,15 @@
           </w:tcPr>
           <w:p>
             <w:r>
-              <w:t>Nicht genügend Know-How für Prototyp</w:t>
+              <w:t xml:space="preserve">Nicht genügend </w:t>
+            </w:r>
+            <w:proofErr w:type="spellStart"/>
+            <w:r>
+              <w:t>Know-How</w:t>
+            </w:r>
+            <w:proofErr w:type="spellEnd"/>
+            <w:r>
+              <w:t xml:space="preserve"> für Prototyp</w:t>
             </w:r>
           </w:p>
         </w:tc>
@@ -1470,13 +1539,7 @@
         <w:rPr>
           <w:lang w:val="de-CH"/>
         </w:rPr>
-        <w:t>Anmerkungen</w:t>
-      </w:r>
-      <w:r>
-        <w:rPr>
-          <w:lang w:val="de-CH"/>
-        </w:rPr>
-        <w:t xml:space="preserve"> Risiken</w:t>
+        <w:t>Anmerkungen Risiken</w:t>
       </w:r>
     </w:p>
     <w:p>
@@ -3257,7 +3320,7 @@
 </file>
 
 <file path=customXml/itemProps1.xml><?xml version="1.0" encoding="utf-8"?>
-<ds:datastoreItem xmlns:ds="http://schemas.openxmlformats.org/officeDocument/2006/customXml" ds:itemID="{7B60EBD3-9CB2-4CA1-9A60-6E81FFE902D4}">
+<ds:datastoreItem xmlns:ds="http://schemas.openxmlformats.org/officeDocument/2006/customXml" ds:itemID="{30265945-472F-492C-914E-E49A3B625D34}">
   <ds:schemaRefs>
     <ds:schemaRef ds:uri="http://schemas.openxmlformats.org/officeDocument/2006/bibliography"/>
   </ds:schemaRefs>

</xml_diff>

<commit_message>
Updated working journal to match local copy
</commit_message>
<xml_diff>
--- a/01_Dokumentation/02_Meilensteine/Meilensteinbericht20171025.docx
+++ b/01_Dokumentation/02_Meilensteine/Meilensteinbericht20171025.docx
@@ -203,8 +203,6 @@
         </w:rPr>
         <w:t>Versuchsaufbau Vortex-Tunnel</w:t>
       </w:r>
-      <w:bookmarkStart w:id="0" w:name="_GoBack"/>
-      <w:bookmarkEnd w:id="0"/>
       <w:r>
         <w:rPr>
           <w:lang w:val="de-CH"/>
@@ -501,26 +499,26 @@
               <w:rPr>
                 <w:lang w:val="de-CH"/>
               </w:rPr>
+              <w:t>4</w:t>
+            </w:r>
+          </w:p>
+        </w:tc>
+        <w:tc>
+          <w:tcPr>
+            <w:tcW w:w="705" w:type="dxa"/>
+          </w:tcPr>
+          <w:p>
+            <w:pPr>
+              <w:cnfStyle w:val="000000100000" w:firstRow="0" w:lastRow="0" w:firstColumn="0" w:lastColumn="0" w:oddVBand="0" w:evenVBand="0" w:oddHBand="1" w:evenHBand="0" w:firstRowFirstColumn="0" w:firstRowLastColumn="0" w:lastRowFirstColumn="0" w:lastRowLastColumn="0"/>
+              <w:rPr>
+                <w:lang w:val="de-CH"/>
+              </w:rPr>
+            </w:pPr>
+            <w:r>
+              <w:rPr>
+                <w:lang w:val="de-CH"/>
+              </w:rPr>
               <w:t>8</w:t>
-            </w:r>
-          </w:p>
-        </w:tc>
-        <w:tc>
-          <w:tcPr>
-            <w:tcW w:w="705" w:type="dxa"/>
-          </w:tcPr>
-          <w:p>
-            <w:pPr>
-              <w:cnfStyle w:val="000000100000" w:firstRow="0" w:lastRow="0" w:firstColumn="0" w:lastColumn="0" w:oddVBand="0" w:evenVBand="0" w:oddHBand="1" w:evenHBand="0" w:firstRowFirstColumn="0" w:firstRowLastColumn="0" w:lastRowFirstColumn="0" w:lastRowLastColumn="0"/>
-              <w:rPr>
-                <w:lang w:val="de-CH"/>
-              </w:rPr>
-            </w:pPr>
-            <w:r>
-              <w:rPr>
-                <w:lang w:val="de-CH"/>
-              </w:rPr>
-              <w:t>16</w:t>
             </w:r>
           </w:p>
         </w:tc>
@@ -579,7 +577,7 @@
               <w:rPr>
                 <w:lang w:val="de-CH"/>
               </w:rPr>
-              <w:t>18</w:t>
+              <w:t>8</w:t>
             </w:r>
           </w:p>
         </w:tc>
@@ -598,7 +596,7 @@
               <w:rPr>
                 <w:lang w:val="de-CH"/>
               </w:rPr>
-              <w:t>20</w:t>
+              <w:t>8</w:t>
             </w:r>
           </w:p>
         </w:tc>
@@ -726,7 +724,7 @@
               <w:rPr>
                 <w:lang w:val="de-CH"/>
               </w:rPr>
-              <w:t>18</w:t>
+              <w:t>24</w:t>
             </w:r>
           </w:p>
         </w:tc>
@@ -745,7 +743,7 @@
               <w:rPr>
                 <w:lang w:val="de-CH"/>
               </w:rPr>
-              <w:t>18</w:t>
+              <w:t>24</w:t>
             </w:r>
           </w:p>
         </w:tc>
@@ -807,7 +805,7 @@
               <w:rPr>
                 <w:lang w:val="de-CH"/>
               </w:rPr>
-              <w:t>26</w:t>
+              <w:t>10</w:t>
             </w:r>
           </w:p>
         </w:tc>
@@ -826,8 +824,10 @@
               <w:rPr>
                 <w:lang w:val="de-CH"/>
               </w:rPr>
-              <w:t>20</w:t>
-            </w:r>
+              <w:t>8</w:t>
+            </w:r>
+            <w:bookmarkStart w:id="0" w:name="_GoBack"/>
+            <w:bookmarkEnd w:id="0"/>
           </w:p>
         </w:tc>
         <w:tc>
@@ -887,7 +887,7 @@
               <w:rPr>
                 <w:lang w:val="de-CH"/>
               </w:rPr>
-              <w:t>72</w:t>
+              <w:t>48</w:t>
             </w:r>
           </w:p>
         </w:tc>
@@ -3320,7 +3320,7 @@
 </file>
 
 <file path=customXml/itemProps1.xml><?xml version="1.0" encoding="utf-8"?>
-<ds:datastoreItem xmlns:ds="http://schemas.openxmlformats.org/officeDocument/2006/customXml" ds:itemID="{30265945-472F-492C-914E-E49A3B625D34}">
+<ds:datastoreItem xmlns:ds="http://schemas.openxmlformats.org/officeDocument/2006/customXml" ds:itemID="{75DBBB76-0962-4296-A98A-CF6157ED0E85}">
   <ds:schemaRefs>
     <ds:schemaRef ds:uri="http://schemas.openxmlformats.org/officeDocument/2006/bibliography"/>
   </ds:schemaRefs>

</xml_diff>